<commit_message>
salvando documento auxiliar sobre herramientas de SSMS
</commit_message>
<xml_diff>
--- a/Tareas en SSMS.docx
+++ b/Tareas en SSMS.docx
@@ -40,6 +40,9 @@
       <w:r>
         <w:t>1.1.- CONEXION CON EL SERVIDOR</w:t>
       </w:r>
+      <w:r>
+        <w:t xml:space="preserve"> </w:t>
+      </w:r>
     </w:p>
     <w:p/>
     <w:p>
@@ -48,7 +51,7 @@
           <w:noProof/>
         </w:rPr>
         <w:drawing>
-          <wp:inline distT="0" distB="0" distL="0" distR="0" wp14:anchorId="445AE5AD" wp14:editId="4E078546">
+          <wp:inline distT="0" distB="0" distL="0" distR="0" wp14:anchorId="5166AF58" wp14:editId="6B61AB57">
             <wp:extent cx="5400040" cy="2868657"/>
             <wp:effectExtent l="0" t="0" r="0" b="0"/>
             <wp:docPr id="1" name="Imagen 1"/>
@@ -100,7 +103,7 @@
           <w:noProof/>
         </w:rPr>
         <w:drawing>
-          <wp:inline distT="0" distB="0" distL="0" distR="0" wp14:anchorId="6AF72FC9" wp14:editId="6986856F">
+          <wp:inline distT="0" distB="0" distL="0" distR="0" wp14:anchorId="1CF729C9" wp14:editId="510ABD30">
             <wp:extent cx="5400040" cy="2868657"/>
             <wp:effectExtent l="0" t="0" r="0" b="0"/>
             <wp:docPr id="2" name="Imagen 2"/>
@@ -251,7 +254,7 @@
           <w:noProof/>
         </w:rPr>
         <w:drawing>
-          <wp:inline distT="0" distB="0" distL="0" distR="0" wp14:anchorId="4AC892B5" wp14:editId="1EAD695F">
+          <wp:inline distT="0" distB="0" distL="0" distR="0" wp14:anchorId="2408CAFB" wp14:editId="005FD249">
             <wp:extent cx="3543300" cy="3670300"/>
             <wp:effectExtent l="0" t="0" r="0" b="6350"/>
             <wp:docPr id="9" name="Imagen 9"/>
@@ -334,7 +337,7 @@
         </w:rPr>
         <w:lastRenderedPageBreak/>
         <w:drawing>
-          <wp:inline distT="0" distB="0" distL="0" distR="0" wp14:anchorId="05923FB7" wp14:editId="56A2F64B">
+          <wp:inline distT="0" distB="0" distL="0" distR="0" wp14:anchorId="7712D87D" wp14:editId="2908266E">
             <wp:extent cx="4419600" cy="4559300"/>
             <wp:effectExtent l="0" t="0" r="0" b="0"/>
             <wp:docPr id="26" name="Imagen 26"/>
@@ -692,7 +695,7 @@
           <w:noProof/>
         </w:rPr>
         <w:drawing>
-          <wp:inline distT="0" distB="0" distL="0" distR="0" wp14:anchorId="43907E46" wp14:editId="19490B24">
+          <wp:inline distT="0" distB="0" distL="0" distR="0" wp14:anchorId="38B704EE" wp14:editId="6044F66D">
             <wp:extent cx="3682932" cy="3096227"/>
             <wp:effectExtent l="0" t="0" r="0" b="9525"/>
             <wp:docPr id="28" name="Imagen 28"/>
@@ -864,7 +867,7 @@
         </w:rPr>
         <w:lastRenderedPageBreak/>
         <w:drawing>
-          <wp:inline distT="0" distB="0" distL="0" distR="0" wp14:anchorId="0B68B636" wp14:editId="4B22F7DA">
+          <wp:inline distT="0" distB="0" distL="0" distR="0" wp14:anchorId="50AE96E0" wp14:editId="54DF0310">
             <wp:extent cx="3681193" cy="3802284"/>
             <wp:effectExtent l="0" t="0" r="0" b="8255"/>
             <wp:docPr id="29" name="Imagen 29"/>
@@ -1006,7 +1009,7 @@
           <w:noProof/>
         </w:rPr>
         <w:drawing>
-          <wp:inline distT="0" distB="0" distL="0" distR="0" wp14:anchorId="5F7B677A" wp14:editId="7FDEB541">
+          <wp:inline distT="0" distB="0" distL="0" distR="0" wp14:anchorId="0A85680A" wp14:editId="3AF4F856">
             <wp:extent cx="3525461" cy="3127852"/>
             <wp:effectExtent l="0" t="0" r="0" b="0"/>
             <wp:docPr id="16" name="Imagen 16"/>
@@ -1124,7 +1127,7 @@
           <w:noProof/>
         </w:rPr>
         <w:drawing>
-          <wp:inline distT="0" distB="0" distL="0" distR="0" wp14:anchorId="2C230393" wp14:editId="5D448917">
+          <wp:inline distT="0" distB="0" distL="0" distR="0" wp14:anchorId="62E7D7A1" wp14:editId="734813E7">
             <wp:extent cx="3520899" cy="3097332"/>
             <wp:effectExtent l="0" t="0" r="3810" b="8255"/>
             <wp:docPr id="17" name="Imagen 17"/>
@@ -1219,7 +1222,7 @@
         </w:rPr>
         <w:lastRenderedPageBreak/>
         <w:drawing>
-          <wp:inline distT="0" distB="0" distL="0" distR="0" wp14:anchorId="10E97F17" wp14:editId="41B3D8A3">
+          <wp:inline distT="0" distB="0" distL="0" distR="0" wp14:anchorId="2F306BA5" wp14:editId="6F9E73FA">
             <wp:extent cx="2963119" cy="3080366"/>
             <wp:effectExtent l="0" t="0" r="8890" b="6350"/>
             <wp:docPr id="20" name="Imagen 20"/>
@@ -1279,7 +1282,7 @@
           <w:noProof/>
         </w:rPr>
         <w:drawing>
-          <wp:inline distT="0" distB="0" distL="0" distR="0" wp14:anchorId="0D26625C" wp14:editId="288B348D">
+          <wp:inline distT="0" distB="0" distL="0" distR="0" wp14:anchorId="2CD43243" wp14:editId="6398F24E">
             <wp:extent cx="3903847" cy="3150188"/>
             <wp:effectExtent l="0" t="0" r="1905" b="0"/>
             <wp:docPr id="18" name="Imagen 18"/>
@@ -1363,7 +1366,7 @@
         </w:rPr>
         <w:lastRenderedPageBreak/>
         <w:drawing>
-          <wp:inline distT="0" distB="0" distL="0" distR="0" wp14:anchorId="1233E538" wp14:editId="0BC432CC">
+          <wp:inline distT="0" distB="0" distL="0" distR="0" wp14:anchorId="7D947C7D" wp14:editId="4478C5AA">
             <wp:extent cx="3517900" cy="3663950"/>
             <wp:effectExtent l="0" t="0" r="6350" b="0"/>
             <wp:docPr id="21" name="Imagen 21"/>
@@ -1613,7 +1616,7 @@
           <w:noProof/>
         </w:rPr>
         <w:drawing>
-          <wp:inline distT="0" distB="0" distL="0" distR="0" wp14:anchorId="3B555FE5" wp14:editId="0EB20B2A">
+          <wp:inline distT="0" distB="0" distL="0" distR="0" wp14:anchorId="6843E724" wp14:editId="10074EDC">
             <wp:extent cx="5400040" cy="2533216"/>
             <wp:effectExtent l="0" t="0" r="0" b="635"/>
             <wp:docPr id="19" name="Imagen 19"/>
@@ -1759,7 +1762,7 @@
           <w:noProof/>
         </w:rPr>
         <w:drawing>
-          <wp:inline distT="0" distB="0" distL="0" distR="0" wp14:anchorId="7FCF712F" wp14:editId="27124514">
+          <wp:inline distT="0" distB="0" distL="0" distR="0" wp14:anchorId="03690E4A" wp14:editId="7055E17B">
             <wp:extent cx="5400040" cy="4476815"/>
             <wp:effectExtent l="0" t="0" r="0" b="0"/>
             <wp:docPr id="3" name="Imagen 3"/>
@@ -1802,7 +1805,7 @@
         </w:rPr>
         <w:lastRenderedPageBreak/>
         <w:drawing>
-          <wp:inline distT="0" distB="0" distL="0" distR="0" wp14:anchorId="5A491FD8" wp14:editId="34EDEBA9">
+          <wp:inline distT="0" distB="0" distL="0" distR="0" wp14:anchorId="29B81928" wp14:editId="16A9D58C">
             <wp:extent cx="4000500" cy="3536950"/>
             <wp:effectExtent l="0" t="0" r="0" b="6350"/>
             <wp:docPr id="6" name="Imagen 6"/>
@@ -1849,7 +1852,7 @@
           <w:noProof/>
         </w:rPr>
         <w:drawing>
-          <wp:inline distT="0" distB="0" distL="0" distR="0" wp14:anchorId="5A034DAB" wp14:editId="3C9DC408">
+          <wp:inline distT="0" distB="0" distL="0" distR="0" wp14:anchorId="0C721050" wp14:editId="0EE8863C">
             <wp:extent cx="4406900" cy="4013200"/>
             <wp:effectExtent l="0" t="0" r="0" b="6350"/>
             <wp:docPr id="7" name="Imagen 7"/>
@@ -1905,9 +1908,9 @@
           <w:noProof/>
         </w:rPr>
         <w:drawing>
-          <wp:inline distT="0" distB="0" distL="0" distR="0" wp14:anchorId="73920AEB" wp14:editId="3B42E8C8">
-            <wp:extent cx="5400040" cy="3466828"/>
-            <wp:effectExtent l="0" t="0" r="0" b="635"/>
+          <wp:inline distT="0" distB="0" distL="0" distR="0" wp14:anchorId="22A157F4" wp14:editId="5F5AFB06">
+            <wp:extent cx="5400040" cy="3189433"/>
+            <wp:effectExtent l="0" t="0" r="0" b="0"/>
             <wp:docPr id="4" name="Imagen 4"/>
             <wp:cNvGraphicFramePr>
               <a:graphicFrameLocks xmlns:a="http://schemas.openxmlformats.org/drawingml/2006/main" noChangeAspect="1"/>
@@ -1928,7 +1931,7 @@
                   <pic:spPr>
                     <a:xfrm>
                       <a:off x="0" y="0"/>
-                      <a:ext cx="5400040" cy="3466828"/>
+                      <a:ext cx="5400040" cy="3189433"/>
                     </a:xfrm>
                     <a:prstGeom prst="rect">
                       <a:avLst/>
@@ -1943,7 +1946,14 @@
     </w:p>
     <w:p>
       <w:r>
-        <w:t>Definición de la dimensión Dónde – Provincia</w:t>
+        <w:t xml:space="preserve">Definición de la dimensión </w:t>
+      </w:r>
+      <w:r>
+        <w:rPr>
+          <w:b/>
+          <w:i/>
+        </w:rPr>
+        <w:t>Dónde – Provincia</w:t>
       </w:r>
     </w:p>
     <w:p>
@@ -1954,12 +1964,7 @@
         <w:t>nimos alguna dimensión, nos decantamos por</w:t>
       </w:r>
       <w:r>
-        <w:t xml:space="preserve"> </w:t>
-      </w:r>
-      <w:bookmarkStart w:id="0" w:name="_GoBack"/>
-      <w:bookmarkEnd w:id="0"/>
-      <w:r>
-        <w:t xml:space="preserve">una que es sencilla y que, de entrada, no debería darnos muchos problemas (no posee campos especiales, como la fecha, valores decimales, </w:t>
+        <w:t xml:space="preserve"> una que es sencilla y que, de entrada, no debería darnos muchos problemas (no posee campos especiales, como la fecha, valores decimales, </w:t>
       </w:r>
       <w:proofErr w:type="spellStart"/>
       <w:r>
@@ -2009,7 +2014,7 @@
         </w:rPr>
         <w:lastRenderedPageBreak/>
         <w:drawing>
-          <wp:inline distT="0" distB="0" distL="0" distR="0" wp14:anchorId="136058FA" wp14:editId="6DB1D4B6">
+          <wp:inline distT="0" distB="0" distL="0" distR="0" wp14:anchorId="29895DB5" wp14:editId="15DCB569">
             <wp:extent cx="3632200" cy="2139950"/>
             <wp:effectExtent l="0" t="0" r="6350" b="0"/>
             <wp:docPr id="8" name="Imagen 8"/>
@@ -2100,7 +2105,7 @@
           <w:noProof/>
         </w:rPr>
         <w:drawing>
-          <wp:inline distT="0" distB="0" distL="0" distR="0" wp14:anchorId="66356868" wp14:editId="75EE1ACC">
+          <wp:inline distT="0" distB="0" distL="0" distR="0" wp14:anchorId="4F2829A7" wp14:editId="52D2C176">
             <wp:extent cx="3994150" cy="3517900"/>
             <wp:effectExtent l="0" t="0" r="6350" b="6350"/>
             <wp:docPr id="11" name="Imagen 11"/>
@@ -2169,7 +2174,7 @@
         </w:rPr>
         <w:lastRenderedPageBreak/>
         <w:drawing>
-          <wp:inline distT="0" distB="0" distL="0" distR="0" wp14:anchorId="0F05484F" wp14:editId="58B3B7A5">
+          <wp:inline distT="0" distB="0" distL="0" distR="0" wp14:anchorId="7A54A4E1" wp14:editId="1C4643DA">
             <wp:extent cx="4000500" cy="3543300"/>
             <wp:effectExtent l="0" t="0" r="0" b="0"/>
             <wp:docPr id="13" name="Imagen 13"/>
@@ -2209,6 +2214,9 @@
       <w:r>
         <w:t>5. La siguiente pantalla es un resumen del proceso, donde tenemos que definir el nombre de la dimensión: Dónde – Provincia, en nuestro caso.</w:t>
       </w:r>
+      <w:r>
+        <w:t xml:space="preserve"> </w:t>
+      </w:r>
     </w:p>
     <w:p>
       <w:r>
@@ -2217,50 +2225,143 @@
     </w:p>
     <w:p/>
     <w:p>
-      <w:r>
-        <w:t xml:space="preserve">5. </w:t>
-      </w:r>
-    </w:p>
-    <w:p/>
-    <w:p>
-      <w:pPr>
-        <w:pStyle w:val="Ttulo2"/>
-      </w:pPr>
-      <w:r>
+      <w:pPr>
+        <w:rPr>
+          <w:b/>
+          <w:u w:val="single"/>
+        </w:rPr>
+      </w:pPr>
+      <w:r>
+        <w:rPr>
+          <w:b/>
+          <w:u w:val="single"/>
+        </w:rPr>
         <w:t>Definición de la dimensión Cuándo</w:t>
       </w:r>
-    </w:p>
-    <w:p>
-      <w:r>
-        <w:t>He escogido esta dimensión la primera de todas por ser, en base a la literatura usada en el proyecto y la propia experiencia personal, la que más problemas suele dar. Además hay que tener en cuenta que es una dimensión lentamente cambiante</w:t>
-      </w:r>
-      <w:r>
-        <w:t xml:space="preserve">, pues incluye las fechas de notificación de los datos, tanto de los días naturales como de los hábiles (tan y como se especificó en la </w:t>
-      </w:r>
-      <w:proofErr w:type="spellStart"/>
-      <w:r>
-        <w:t>Metolodogía</w:t>
-      </w:r>
-      <w:proofErr w:type="spellEnd"/>
-      <w:r>
-        <w:t xml:space="preserve"> de </w:t>
-      </w:r>
-      <w:proofErr w:type="spellStart"/>
-      <w:r>
-        <w:t>Kimball</w:t>
-      </w:r>
-      <w:proofErr w:type="spellEnd"/>
-      <w:r>
-        <w:t>).</w:t>
-      </w:r>
-    </w:p>
-    <w:p>
-      <w:r>
-        <w:t xml:space="preserve">Así las cosas, basta con seguir </w:t>
-      </w:r>
-      <w:r>
-        <w:t xml:space="preserve">los pasos indicados en el guión para definir las dimensiones. </w:t>
-      </w:r>
+      <w:r>
+        <w:rPr>
+          <w:b/>
+          <w:u w:val="single"/>
+        </w:rPr>
+        <w:t xml:space="preserve">: DETALLE </w:t>
+      </w:r>
+    </w:p>
+    <w:p>
+      <w:r>
+        <w:t xml:space="preserve">La dimensión Cuándo tiene una especial idiosincrasia y requiere de un tratamiento especial en las Bases de Datos Multidimensionales. Es por eso que [guionP6] le dedica una sección propia (sección 3.5.2). </w:t>
+      </w:r>
+      <w:proofErr w:type="gramStart"/>
+      <w:r>
+        <w:t>en</w:t>
+      </w:r>
+      <w:proofErr w:type="gramEnd"/>
+      <w:r>
+        <w:t xml:space="preserve"> concreto, hay que atender a fijar los tipos de datos de cada uno de los campos (que serán en seguida niveles de la dimensión) para que el sistema pueda </w:t>
+      </w:r>
+      <w:proofErr w:type="spellStart"/>
+      <w:r>
+        <w:t>trabjar</w:t>
+      </w:r>
+      <w:proofErr w:type="spellEnd"/>
+      <w:r>
+        <w:t xml:space="preserve"> con ellos de la forma más óptima y </w:t>
+      </w:r>
+      <w:r>
+        <w:t xml:space="preserve">poder ofrecer al desarrollador </w:t>
+      </w:r>
+      <w:r>
+        <w:t xml:space="preserve"> y también al futuro cliente el abanico más amplio posible de formas de manipularlo y de mecanismos de análisis versátiles. </w:t>
+      </w:r>
+    </w:p>
+    <w:p>
+      <w:r>
+        <w:t xml:space="preserve">Para fijar estos tipos de datos, en el asistente de creación de la dimensión, cuando estamos modificando el nombre de los campos, en la columna </w:t>
+      </w:r>
+      <w:proofErr w:type="spellStart"/>
+      <w:r>
+        <w:t>Attribute</w:t>
+      </w:r>
+      <w:proofErr w:type="spellEnd"/>
+      <w:r>
+        <w:t xml:space="preserve"> </w:t>
+      </w:r>
+      <w:proofErr w:type="spellStart"/>
+      <w:r>
+        <w:t>Type</w:t>
+      </w:r>
+      <w:proofErr w:type="spellEnd"/>
+      <w:r>
+        <w:t xml:space="preserve">, hacemos los cambios oportunos usando los menús desplegables de esa columna para los campos que tocan, para que quede de la forma en que se indica en la figura X. </w:t>
+      </w:r>
+    </w:p>
+    <w:p>
+      <w:r>
+        <w:rPr>
+          <w:noProof/>
+        </w:rPr>
+        <w:lastRenderedPageBreak/>
+        <w:drawing>
+          <wp:inline distT="0" distB="0" distL="0" distR="0" wp14:anchorId="6F02047E" wp14:editId="3B73475E">
+            <wp:extent cx="4216400" cy="3778250"/>
+            <wp:effectExtent l="0" t="0" r="0" b="0"/>
+            <wp:docPr id="15" name="Imagen 15"/>
+            <wp:cNvGraphicFramePr>
+              <a:graphicFrameLocks xmlns:a="http://schemas.openxmlformats.org/drawingml/2006/main" noChangeAspect="1"/>
+            </wp:cNvGraphicFramePr>
+            <a:graphic xmlns:a="http://schemas.openxmlformats.org/drawingml/2006/main">
+              <a:graphicData uri="http://schemas.openxmlformats.org/drawingml/2006/picture">
+                <pic:pic xmlns:pic="http://schemas.openxmlformats.org/drawingml/2006/picture">
+                  <pic:nvPicPr>
+                    <pic:cNvPr id="0" name=""/>
+                    <pic:cNvPicPr/>
+                  </pic:nvPicPr>
+                  <pic:blipFill>
+                    <a:blip r:embed="rId26"/>
+                    <a:stretch>
+                      <a:fillRect/>
+                    </a:stretch>
+                  </pic:blipFill>
+                  <pic:spPr>
+                    <a:xfrm>
+                      <a:off x="0" y="0"/>
+                      <a:ext cx="4216400" cy="3778250"/>
+                    </a:xfrm>
+                    <a:prstGeom prst="rect">
+                      <a:avLst/>
+                    </a:prstGeom>
+                  </pic:spPr>
+                </pic:pic>
+              </a:graphicData>
+            </a:graphic>
+          </wp:inline>
+        </w:drawing>
+      </w:r>
+    </w:p>
+    <w:p>
+      <w:r>
+        <w:t xml:space="preserve">Como podemos ver, es bastante fácil de comprender los cambios realizados; por ejemplo, el campo Fecha tiene el tipo Date, la Semana del año, el tipo </w:t>
+      </w:r>
+      <w:proofErr w:type="spellStart"/>
+      <w:r>
+        <w:t>Week</w:t>
+      </w:r>
+      <w:proofErr w:type="spellEnd"/>
+      <w:r>
+        <w:t xml:space="preserve"> of </w:t>
+      </w:r>
+      <w:proofErr w:type="spellStart"/>
+      <w:r>
+        <w:t>Year</w:t>
+      </w:r>
+      <w:proofErr w:type="spellEnd"/>
+      <w:r>
+        <w:t xml:space="preserve">; etc. </w:t>
+      </w:r>
+      <w:r>
+        <w:t xml:space="preserve">Y así con el resto, que se especifican también en una figura de la referencia citada. </w:t>
+      </w:r>
+      <w:bookmarkStart w:id="0" w:name="_GoBack"/>
+      <w:bookmarkEnd w:id="0"/>
     </w:p>
     <w:p/>
     <w:p/>
@@ -2273,7 +2374,6 @@
     </w:p>
     <w:p>
       <w:r>
-        <w:lastRenderedPageBreak/>
         <w:t xml:space="preserve">3.- USO DE SSDT </w:t>
       </w:r>
     </w:p>
@@ -2300,8 +2400,9 @@
         <w:rPr>
           <w:noProof/>
         </w:rPr>
+        <w:lastRenderedPageBreak/>
         <w:drawing>
-          <wp:inline distT="0" distB="0" distL="0" distR="0">
+          <wp:inline distT="0" distB="0" distL="0" distR="0" wp14:anchorId="4EA5BC44" wp14:editId="47344DC7">
             <wp:extent cx="5400040" cy="3427903"/>
             <wp:effectExtent l="0" t="0" r="0" b="1270"/>
             <wp:docPr id="5" name="Imagen 5" descr="C:\Users\UX430U\Desktop\tempsnip.png"/>
@@ -2318,7 +2419,7 @@
                     </pic:cNvPicPr>
                   </pic:nvPicPr>
                   <pic:blipFill>
-                    <a:blip r:embed="rId26" cstate="print">
+                    <a:blip r:embed="rId27" cstate="print">
                       <a:extLst>
                         <a:ext uri="{28A0092B-C50C-407E-A947-70E740481C1C}">
                           <a14:useLocalDpi xmlns:a14="http://schemas.microsoft.com/office/drawing/2010/main" val="0"/>
@@ -2377,7 +2478,7 @@
           <w:noProof/>
         </w:rPr>
         <w:drawing>
-          <wp:inline distT="0" distB="0" distL="0" distR="0" wp14:anchorId="3C68AC5A" wp14:editId="79414FBC">
+          <wp:inline distT="0" distB="0" distL="0" distR="0" wp14:anchorId="3C98934D" wp14:editId="4457B9CE">
             <wp:extent cx="5400040" cy="3675791"/>
             <wp:effectExtent l="0" t="0" r="0" b="1270"/>
             <wp:docPr id="10" name="Imagen 10"/>
@@ -2392,7 +2493,7 @@
                     <pic:cNvPicPr/>
                   </pic:nvPicPr>
                   <pic:blipFill>
-                    <a:blip r:embed="rId27"/>
+                    <a:blip r:embed="rId28"/>
                     <a:stretch>
                       <a:fillRect/>
                     </a:stretch>
@@ -2415,55 +2516,55 @@
     </w:p>
     <w:p>
       <w:r>
+        <w:t>Una vez creado el proyecto, tenemos que ir importando los paquetes .</w:t>
+      </w:r>
+      <w:proofErr w:type="spellStart"/>
+      <w:r>
+        <w:t>dtsx</w:t>
+      </w:r>
+      <w:proofErr w:type="spellEnd"/>
+      <w:r>
+        <w:t xml:space="preserve"> que se nos generaban al ir importando cada tabla en SSMS, para poder trabajar con estas. Para ello, tenemos que irnos al panel lateral derecho “</w:t>
+      </w:r>
+      <w:proofErr w:type="spellStart"/>
+      <w:r>
+        <w:t>Solution</w:t>
+      </w:r>
+      <w:proofErr w:type="spellEnd"/>
+      <w:r>
+        <w:t xml:space="preserve"> Explorer” </w:t>
+      </w:r>
+      <w:r>
+        <w:sym w:font="Wingdings" w:char="F0E0"/>
+      </w:r>
+      <w:r>
+        <w:t xml:space="preserve"> “SSIS </w:t>
+      </w:r>
+      <w:proofErr w:type="spellStart"/>
+      <w:r>
+        <w:t>Packages</w:t>
+      </w:r>
+      <w:proofErr w:type="spellEnd"/>
+      <w:r>
+        <w:t xml:space="preserve">” </w:t>
+      </w:r>
+      <w:r>
+        <w:sym w:font="Wingdings" w:char="F0E0"/>
+      </w:r>
+      <w:r>
+        <w:t xml:space="preserve"> “</w:t>
+      </w:r>
+      <w:proofErr w:type="spellStart"/>
+      <w:r>
+        <w:t>Add</w:t>
+      </w:r>
+      <w:proofErr w:type="spellEnd"/>
+      <w:r>
+        <w:t xml:space="preserve"> </w:t>
+      </w:r>
+      <w:proofErr w:type="spellStart"/>
+      <w:r>
         <w:lastRenderedPageBreak/>
-        <w:t>Una vez creado el proyecto, tenemos que ir importando los paquetes .</w:t>
-      </w:r>
-      <w:proofErr w:type="spellStart"/>
-      <w:r>
-        <w:t>dtsx</w:t>
-      </w:r>
-      <w:proofErr w:type="spellEnd"/>
-      <w:r>
-        <w:t xml:space="preserve"> que se nos generaban al ir importando cada tabla en SSMS, para poder trabajar con estas. Para ello, tenemos que irnos al panel lateral derecho “</w:t>
-      </w:r>
-      <w:proofErr w:type="spellStart"/>
-      <w:r>
-        <w:t>Solution</w:t>
-      </w:r>
-      <w:proofErr w:type="spellEnd"/>
-      <w:r>
-        <w:t xml:space="preserve"> Explorer” </w:t>
-      </w:r>
-      <w:r>
-        <w:sym w:font="Wingdings" w:char="F0E0"/>
-      </w:r>
-      <w:r>
-        <w:t xml:space="preserve"> “SSIS </w:t>
-      </w:r>
-      <w:proofErr w:type="spellStart"/>
-      <w:r>
-        <w:t>Packages</w:t>
-      </w:r>
-      <w:proofErr w:type="spellEnd"/>
-      <w:r>
-        <w:t xml:space="preserve">” </w:t>
-      </w:r>
-      <w:r>
-        <w:sym w:font="Wingdings" w:char="F0E0"/>
-      </w:r>
-      <w:r>
-        <w:t xml:space="preserve"> “</w:t>
-      </w:r>
-      <w:proofErr w:type="spellStart"/>
-      <w:r>
-        <w:t>Add</w:t>
-      </w:r>
-      <w:proofErr w:type="spellEnd"/>
-      <w:r>
-        <w:t xml:space="preserve"> </w:t>
-      </w:r>
-      <w:proofErr w:type="spellStart"/>
-      <w:r>
         <w:t>existing</w:t>
       </w:r>
       <w:proofErr w:type="spellEnd"/>
@@ -2501,7 +2602,7 @@
           <w:noProof/>
         </w:rPr>
         <w:drawing>
-          <wp:inline distT="0" distB="0" distL="0" distR="0" wp14:anchorId="72EECEDB" wp14:editId="4E82A67D">
+          <wp:inline distT="0" distB="0" distL="0" distR="0" wp14:anchorId="747FDC97" wp14:editId="683E7501">
             <wp:extent cx="3867150" cy="2800350"/>
             <wp:effectExtent l="0" t="0" r="0" b="0"/>
             <wp:docPr id="12" name="Imagen 12"/>
@@ -2516,7 +2617,7 @@
                     <pic:cNvPicPr/>
                   </pic:nvPicPr>
                   <pic:blipFill>
-                    <a:blip r:embed="rId28"/>
+                    <a:blip r:embed="rId29"/>
                     <a:stretch>
                       <a:fillRect/>
                     </a:stretch>
@@ -5345,7 +5446,7 @@
   <a:extraClrSchemeLst/>
   <a:extLst>
     <a:ext uri="{05A4C25C-085E-4340-85A3-A5531E510DB2}">
-      <thm15:themeFamily xmlns:thm15="http://schemas.microsoft.com/office/thememl/2012/main" xmlns="" name="Office Theme" id="{62F939B6-93AF-4DB8-9C6B-D6C7DFDC589F}" vid="{4A3C46E8-61CC-4603-A589-7422A47A8E4A}"/>
+      <thm15:themeFamily xmlns="" xmlns:thm15="http://schemas.microsoft.com/office/thememl/2012/main" name="Office Theme" id="{62F939B6-93AF-4DB8-9C6B-D6C7DFDC589F}" vid="{4A3C46E8-61CC-4603-A589-7422A47A8E4A}"/>
     </a:ext>
   </a:extLst>
 </a:theme>
@@ -5356,7 +5457,7 @@
 </file>
 
 <file path=customXml/itemProps1.xml><?xml version="1.0" encoding="utf-8"?>
-<ds:datastoreItem xmlns:ds="http://schemas.openxmlformats.org/officeDocument/2006/customXml" ds:itemID="{F5D3A09C-6CD2-4B97-AF54-4145C8663758}">
+<ds:datastoreItem xmlns:ds="http://schemas.openxmlformats.org/officeDocument/2006/customXml" ds:itemID="{4E879C11-2F7F-43D4-A44A-7CE4D20676C3}">
   <ds:schemaRefs>
     <ds:schemaRef ds:uri="http://schemas.openxmlformats.org/officeDocument/2006/bibliography"/>
   </ds:schemaRefs>

</xml_diff>